<commit_message>
Update Forgot Password & design interface
</commit_message>
<xml_diff>
--- a/Software Requirements Specification.docx
+++ b/Software Requirements Specification.docx
@@ -1132,24 +1132,24 @@
           <w:szCs w:val="24"/>
           <w:lang w:eastAsia="zh-CN"/>
         </w:rPr>
-        <w:t xml:space="preserve">Users can add, </w:t>
-      </w:r>
-      <w:proofErr w:type="spellStart"/>
-      <w:r>
-        <w:rPr>
-          <w:szCs w:val="24"/>
-          <w:lang w:eastAsia="zh-CN"/>
-        </w:rPr>
-        <w:t>retrive</w:t>
-      </w:r>
-      <w:proofErr w:type="spellEnd"/>
-      <w:r>
-        <w:rPr>
-          <w:szCs w:val="24"/>
-          <w:lang w:eastAsia="zh-CN"/>
-        </w:rPr>
-        <w:t xml:space="preserve"> and delete their messages. </w:t>
-      </w:r>
+        <w:t>Users can add, retri</w:t>
+      </w:r>
+      <w:r>
+        <w:rPr>
+          <w:szCs w:val="24"/>
+          <w:lang w:eastAsia="zh-CN"/>
+        </w:rPr>
+        <w:t>e</w:t>
+      </w:r>
+      <w:r>
+        <w:rPr>
+          <w:szCs w:val="24"/>
+          <w:lang w:eastAsia="zh-CN"/>
+        </w:rPr>
+        <w:t xml:space="preserve">ve and delete their messages. </w:t>
+      </w:r>
+      <w:bookmarkStart w:id="0" w:name="_GoBack"/>
+      <w:bookmarkEnd w:id="0"/>
     </w:p>
     <w:p>
       <w:pPr>
@@ -1296,8 +1296,6 @@
         </w:rPr>
         <w:t>k</w:t>
       </w:r>
-      <w:bookmarkStart w:id="0" w:name="_GoBack"/>
-      <w:bookmarkEnd w:id="0"/>
       <w:r>
         <w:rPr>
           <w:szCs w:val="24"/>

</xml_diff>